<commit_message>
Adding Gurage Ethiopic Wookianos.
</commit_message>
<xml_diff>
--- a/doc/GurageFontStyles.docx
+++ b/doc/GurageFontStyles.docx
@@ -1,6 +1,6 @@
 
 <file path=word/document.xml><?xml version="1.0" encoding="utf-8"?>
-<w:document xmlns:wpc="http://schemas.microsoft.com/office/word/2010/wordprocessingCanvas" xmlns:cx="http://schemas.microsoft.com/office/drawing/2014/chartex" xmlns:cx1="http://schemas.microsoft.com/office/drawing/2015/9/8/chartex" xmlns:cx2="http://schemas.microsoft.com/office/drawing/2015/10/21/chartex" xmlns:cx3="http://schemas.microsoft.com/office/drawing/2016/5/9/chartex" xmlns:cx4="http://schemas.microsoft.com/office/drawing/2016/5/10/chartex" xmlns:cx5="http://schemas.microsoft.com/office/drawing/2016/5/11/chartex" xmlns:cx6="http://schemas.microsoft.com/office/drawing/2016/5/12/chartex" xmlns:cx7="http://schemas.microsoft.com/office/drawing/2016/5/13/chartex" xmlns:cx8="http://schemas.microsoft.com/office/drawing/2016/5/14/chartex" xmlns:mc="http://schemas.openxmlformats.org/markup-compatibility/2006" xmlns:aink="http://schemas.microsoft.com/office/drawing/2016/ink" xmlns:am3d="http://schemas.microsoft.com/office/drawing/2017/model3d" xmlns:o="urn:schemas-microsoft-com:office:office" xmlns:r="http://schemas.openxmlformats.org/officeDocument/2006/relationships" xmlns:m="http://schemas.openxmlformats.org/officeDocument/2006/math" xmlns:v="urn:schemas-microsoft-com:vml" xmlns:wp14="http://schemas.microsoft.com/office/word/2010/wordprocessingDrawing" xmlns:wp="http://schemas.openxmlformats.org/drawingml/2006/wordprocessingDrawing" xmlns:w10="urn:schemas-microsoft-com:office:word" xmlns:w="http://schemas.openxmlformats.org/wordprocessingml/2006/main" xmlns:w14="http://schemas.microsoft.com/office/word/2010/wordml" xmlns:w15="http://schemas.microsoft.com/office/word/2012/wordml" xmlns:w16cid="http://schemas.microsoft.com/office/word/2016/wordml/cid" xmlns:w16se="http://schemas.microsoft.com/office/word/2015/wordml/symex" xmlns:wpg="http://schemas.microsoft.com/office/word/2010/wordprocessingGroup" xmlns:wpi="http://schemas.microsoft.com/office/word/2010/wordprocessingInk" xmlns:wne="http://schemas.microsoft.com/office/word/2006/wordml" xmlns:wps="http://schemas.microsoft.com/office/word/2010/wordprocessingShape" mc:Ignorable="w14 w15 w16se w16cid wp14">
+<w:document xmlns:wpc="http://schemas.microsoft.com/office/word/2010/wordprocessingCanvas" xmlns:cx="http://schemas.microsoft.com/office/drawing/2014/chartex" xmlns:cx1="http://schemas.microsoft.com/office/drawing/2015/9/8/chartex" xmlns:cx2="http://schemas.microsoft.com/office/drawing/2015/10/21/chartex" xmlns:cx3="http://schemas.microsoft.com/office/drawing/2016/5/9/chartex" xmlns:cx4="http://schemas.microsoft.com/office/drawing/2016/5/10/chartex" xmlns:cx5="http://schemas.microsoft.com/office/drawing/2016/5/11/chartex" xmlns:cx6="http://schemas.microsoft.com/office/drawing/2016/5/12/chartex" xmlns:cx7="http://schemas.microsoft.com/office/drawing/2016/5/13/chartex" xmlns:cx8="http://schemas.microsoft.com/office/drawing/2016/5/14/chartex" xmlns:mc="http://schemas.openxmlformats.org/markup-compatibility/2006" xmlns:aink="http://schemas.microsoft.com/office/drawing/2016/ink" xmlns:am3d="http://schemas.microsoft.com/office/drawing/2017/model3d" xmlns:o="urn:schemas-microsoft-com:office:office" xmlns:r="http://schemas.openxmlformats.org/officeDocument/2006/relationships" xmlns:m="http://schemas.openxmlformats.org/officeDocument/2006/math" xmlns:v="urn:schemas-microsoft-com:vml" xmlns:wp14="http://schemas.microsoft.com/office/word/2010/wordprocessingDrawing" xmlns:wp="http://schemas.openxmlformats.org/drawingml/2006/wordprocessingDrawing" xmlns:w10="urn:schemas-microsoft-com:office:word" xmlns:w="http://schemas.openxmlformats.org/wordprocessingml/2006/main" xmlns:w14="http://schemas.microsoft.com/office/word/2010/wordml" xmlns:w15="http://schemas.microsoft.com/office/word/2012/wordml" xmlns:w16cex="http://schemas.microsoft.com/office/word/2018/wordml/cex" xmlns:w16cid="http://schemas.microsoft.com/office/word/2016/wordml/cid" xmlns:w16="http://schemas.microsoft.com/office/word/2018/wordml" xmlns:w16se="http://schemas.microsoft.com/office/word/2015/wordml/symex" xmlns:wpg="http://schemas.microsoft.com/office/word/2010/wordprocessingGroup" xmlns:wpi="http://schemas.microsoft.com/office/word/2010/wordprocessingInk" xmlns:wne="http://schemas.microsoft.com/office/word/2006/wordml" xmlns:wps="http://schemas.microsoft.com/office/word/2010/wordprocessingShape" mc:Ignorable="w14 w15 w16se w16cid w16 w16cex wp14">
   <w:body>
     <w:p>
       <w:pPr>
@@ -3793,7 +3793,1309 @@
       </w:tr>
     </w:tbl>
     <w:p/>
+    <w:p>
+      <w:pPr>
+        <w:rPr>
+          <w:rFonts w:asciiTheme="majorHAnsi" w:hAnsiTheme="majorHAnsi" w:cstheme="majorHAnsi"/>
+          <w:sz w:val="48"/>
+          <w:szCs w:val="48"/>
+          <w:u w:val="single"/>
+        </w:rPr>
+      </w:pPr>
+    </w:p>
+    <w:p>
+      <w:pPr>
+        <w:rPr>
+          <w:rFonts w:asciiTheme="majorHAnsi" w:hAnsiTheme="majorHAnsi" w:cstheme="majorHAnsi"/>
+          <w:sz w:val="48"/>
+          <w:szCs w:val="48"/>
+          <w:u w:val="single"/>
+        </w:rPr>
+      </w:pPr>
+      <w:r>
+        <w:rPr>
+          <w:rFonts w:asciiTheme="majorHAnsi" w:hAnsiTheme="majorHAnsi" w:cstheme="majorHAnsi"/>
+          <w:sz w:val="48"/>
+          <w:szCs w:val="48"/>
+          <w:u w:val="single"/>
+        </w:rPr>
+        <w:t xml:space="preserve">Gurage </w:t>
+      </w:r>
+      <w:r>
+        <w:rPr>
+          <w:rFonts w:asciiTheme="majorHAnsi" w:hAnsiTheme="majorHAnsi" w:cstheme="majorHAnsi"/>
+          <w:sz w:val="48"/>
+          <w:szCs w:val="48"/>
+          <w:u w:val="single"/>
+        </w:rPr>
+        <w:t xml:space="preserve">Ethiopia </w:t>
+      </w:r>
+      <w:proofErr w:type="spellStart"/>
+      <w:r>
+        <w:rPr>
+          <w:rFonts w:asciiTheme="majorHAnsi" w:hAnsiTheme="majorHAnsi" w:cstheme="majorHAnsi"/>
+          <w:sz w:val="48"/>
+          <w:szCs w:val="48"/>
+          <w:u w:val="single"/>
+        </w:rPr>
+        <w:t>Wookianos</w:t>
+      </w:r>
+      <w:proofErr w:type="spellEnd"/>
+    </w:p>
     <w:p/>
+    <w:tbl>
+      <w:tblPr>
+        <w:tblStyle w:val="TableGrid"/>
+        <w:tblW w:w="0" w:type="auto"/>
+        <w:tblLayout w:type="fixed"/>
+        <w:tblCellMar>
+          <w:left w:w="29" w:type="dxa"/>
+          <w:right w:w="29" w:type="dxa"/>
+        </w:tblCellMar>
+        <w:tblLook w:val="04A0" w:firstRow="1" w:lastRow="0" w:firstColumn="1" w:lastColumn="0" w:noHBand="0" w:noVBand="1"/>
+      </w:tblPr>
+      <w:tblGrid>
+        <w:gridCol w:w="720"/>
+        <w:gridCol w:w="720"/>
+        <w:gridCol w:w="720"/>
+        <w:gridCol w:w="720"/>
+        <w:gridCol w:w="720"/>
+        <w:gridCol w:w="720"/>
+        <w:gridCol w:w="720"/>
+      </w:tblGrid>
+      <w:tr>
+        <w:tc>
+          <w:tcPr>
+            <w:tcW w:w="720" w:type="dxa"/>
+            <w:tcBorders>
+              <w:bottom w:val="single" w:sz="4" w:space="0" w:color="auto"/>
+            </w:tcBorders>
+            <w:vAlign w:val="center"/>
+          </w:tcPr>
+          <w:p>
+            <w:pPr>
+              <w:spacing w:before="100" w:beforeAutospacing="1" w:after="100" w:afterAutospacing="1"/>
+              <w:jc w:val="center"/>
+              <w:rPr>
+                <w:rFonts w:ascii="Gurage Ethiopic Wookianos" w:hAnsi="Gurage Ethiopic Wookianos" w:cs="Fixedsys Excelsior 2.00"/>
+                <w:sz w:val="48"/>
+                <w:szCs w:val="48"/>
+              </w:rPr>
+            </w:pPr>
+            <w:r>
+              <w:rPr>
+                <w:rFonts w:ascii="Gurage Ethiopic Wookianos" w:hAnsi="Gurage Ethiopic Wookianos" w:cs="Zebidar"/>
+                <w:sz w:val="48"/>
+                <w:szCs w:val="48"/>
+              </w:rPr>
+              <w:t>ⷐ</w:t>
+            </w:r>
+          </w:p>
+        </w:tc>
+        <w:tc>
+          <w:tcPr>
+            <w:tcW w:w="720" w:type="dxa"/>
+            <w:tcBorders>
+              <w:bottom w:val="single" w:sz="4" w:space="0" w:color="auto"/>
+            </w:tcBorders>
+            <w:vAlign w:val="center"/>
+          </w:tcPr>
+          <w:p>
+            <w:pPr>
+              <w:spacing w:before="100" w:beforeAutospacing="1" w:after="100" w:afterAutospacing="1"/>
+              <w:jc w:val="center"/>
+              <w:rPr>
+                <w:rFonts w:ascii="Gurage Ethiopic Wookianos" w:hAnsi="Gurage Ethiopic Wookianos" w:cs="Zebidar"/>
+                <w:sz w:val="48"/>
+                <w:szCs w:val="48"/>
+              </w:rPr>
+            </w:pPr>
+            <w:r>
+              <w:rPr>
+                <w:rFonts w:ascii="Gurage Ethiopic Wookianos" w:hAnsi="Gurage Ethiopic Wookianos" w:cs="Zebidar"/>
+                <w:sz w:val="48"/>
+                <w:szCs w:val="48"/>
+              </w:rPr>
+              <w:t>ⷑ</w:t>
+            </w:r>
+          </w:p>
+        </w:tc>
+        <w:tc>
+          <w:tcPr>
+            <w:tcW w:w="720" w:type="dxa"/>
+            <w:tcBorders>
+              <w:bottom w:val="single" w:sz="4" w:space="0" w:color="auto"/>
+            </w:tcBorders>
+            <w:vAlign w:val="center"/>
+          </w:tcPr>
+          <w:p>
+            <w:pPr>
+              <w:spacing w:before="100" w:beforeAutospacing="1" w:after="100" w:afterAutospacing="1"/>
+              <w:jc w:val="center"/>
+              <w:rPr>
+                <w:rFonts w:ascii="Gurage Ethiopic Wookianos" w:hAnsi="Gurage Ethiopic Wookianos" w:cs="Zebidar"/>
+                <w:sz w:val="48"/>
+                <w:szCs w:val="48"/>
+              </w:rPr>
+            </w:pPr>
+            <w:r>
+              <w:rPr>
+                <w:rFonts w:ascii="Gurage Ethiopic Wookianos" w:hAnsi="Gurage Ethiopic Wookianos" w:cs="Zebidar"/>
+                <w:sz w:val="48"/>
+                <w:szCs w:val="48"/>
+              </w:rPr>
+              <w:t>ⷒ</w:t>
+            </w:r>
+          </w:p>
+        </w:tc>
+        <w:tc>
+          <w:tcPr>
+            <w:tcW w:w="720" w:type="dxa"/>
+            <w:tcBorders>
+              <w:bottom w:val="single" w:sz="4" w:space="0" w:color="auto"/>
+            </w:tcBorders>
+            <w:vAlign w:val="center"/>
+          </w:tcPr>
+          <w:p>
+            <w:pPr>
+              <w:spacing w:before="100" w:beforeAutospacing="1" w:after="100" w:afterAutospacing="1"/>
+              <w:jc w:val="center"/>
+              <w:rPr>
+                <w:rFonts w:ascii="Gurage Ethiopic Wookianos" w:hAnsi="Gurage Ethiopic Wookianos" w:cs="Fixedsys Excelsior 2.00"/>
+                <w:sz w:val="48"/>
+                <w:szCs w:val="48"/>
+              </w:rPr>
+            </w:pPr>
+            <w:r>
+              <w:rPr>
+                <w:rFonts w:ascii="Gurage Ethiopic Wookianos" w:hAnsi="Gurage Ethiopic Wookianos" w:cs="Zebidar"/>
+                <w:sz w:val="48"/>
+                <w:szCs w:val="48"/>
+              </w:rPr>
+              <w:t>ⷓ</w:t>
+            </w:r>
+          </w:p>
+        </w:tc>
+        <w:tc>
+          <w:tcPr>
+            <w:tcW w:w="720" w:type="dxa"/>
+            <w:tcBorders>
+              <w:bottom w:val="single" w:sz="4" w:space="0" w:color="auto"/>
+            </w:tcBorders>
+            <w:vAlign w:val="center"/>
+          </w:tcPr>
+          <w:p>
+            <w:pPr>
+              <w:spacing w:before="100" w:beforeAutospacing="1" w:after="100" w:afterAutospacing="1"/>
+              <w:jc w:val="center"/>
+              <w:rPr>
+                <w:rFonts w:ascii="Gurage Ethiopic Wookianos" w:hAnsi="Gurage Ethiopic Wookianos" w:cs="Fixedsys Excelsior 2.00"/>
+                <w:sz w:val="48"/>
+                <w:szCs w:val="48"/>
+              </w:rPr>
+            </w:pPr>
+            <w:r>
+              <w:rPr>
+                <w:rFonts w:ascii="Gurage Ethiopic Wookianos" w:hAnsi="Gurage Ethiopic Wookianos" w:cs="Zebidar"/>
+                <w:sz w:val="48"/>
+                <w:szCs w:val="48"/>
+              </w:rPr>
+              <w:t>ⷔ</w:t>
+            </w:r>
+          </w:p>
+        </w:tc>
+        <w:tc>
+          <w:tcPr>
+            <w:tcW w:w="720" w:type="dxa"/>
+            <w:tcBorders>
+              <w:bottom w:val="single" w:sz="4" w:space="0" w:color="auto"/>
+            </w:tcBorders>
+            <w:vAlign w:val="center"/>
+          </w:tcPr>
+          <w:p>
+            <w:pPr>
+              <w:spacing w:before="100" w:beforeAutospacing="1" w:after="100" w:afterAutospacing="1"/>
+              <w:jc w:val="center"/>
+              <w:rPr>
+                <w:rFonts w:ascii="Gurage Ethiopic Wookianos" w:hAnsi="Gurage Ethiopic Wookianos" w:cs="Zebidar"/>
+                <w:sz w:val="48"/>
+                <w:szCs w:val="48"/>
+              </w:rPr>
+            </w:pPr>
+            <w:r>
+              <w:rPr>
+                <w:rFonts w:ascii="Gurage Ethiopic Wookianos" w:hAnsi="Gurage Ethiopic Wookianos" w:cs="Zebidar"/>
+                <w:sz w:val="48"/>
+                <w:szCs w:val="48"/>
+              </w:rPr>
+              <w:t>ⷕ</w:t>
+            </w:r>
+          </w:p>
+        </w:tc>
+        <w:tc>
+          <w:tcPr>
+            <w:tcW w:w="720" w:type="dxa"/>
+            <w:tcBorders>
+              <w:bottom w:val="single" w:sz="4" w:space="0" w:color="auto"/>
+            </w:tcBorders>
+            <w:vAlign w:val="center"/>
+          </w:tcPr>
+          <w:p>
+            <w:pPr>
+              <w:spacing w:before="100" w:beforeAutospacing="1" w:after="100" w:afterAutospacing="1"/>
+              <w:jc w:val="center"/>
+              <w:rPr>
+                <w:rFonts w:ascii="Gurage Ethiopic Wookianos" w:hAnsi="Gurage Ethiopic Wookianos" w:cs="Zebidar"/>
+                <w:sz w:val="48"/>
+                <w:szCs w:val="48"/>
+              </w:rPr>
+            </w:pPr>
+            <w:r>
+              <w:rPr>
+                <w:rFonts w:ascii="Gurage Ethiopic Wookianos" w:hAnsi="Gurage Ethiopic Wookianos" w:cs="Zebidar"/>
+                <w:sz w:val="48"/>
+                <w:szCs w:val="48"/>
+              </w:rPr>
+              <w:t>ⷖ</w:t>
+            </w:r>
+          </w:p>
+        </w:tc>
+      </w:tr>
+    </w:tbl>
+    <w:p/>
+    <w:p/>
+    <w:tbl>
+      <w:tblPr>
+        <w:tblStyle w:val="TableGrid"/>
+        <w:tblW w:w="0" w:type="auto"/>
+        <w:tblLayout w:type="fixed"/>
+        <w:tblLook w:val="04A0" w:firstRow="1" w:lastRow="0" w:firstColumn="1" w:lastColumn="0" w:noHBand="0" w:noVBand="1"/>
+      </w:tblPr>
+      <w:tblGrid>
+        <w:gridCol w:w="792"/>
+        <w:gridCol w:w="793"/>
+        <w:gridCol w:w="792"/>
+        <w:gridCol w:w="793"/>
+        <w:gridCol w:w="793"/>
+      </w:tblGrid>
+      <w:tr>
+        <w:tc>
+          <w:tcPr>
+            <w:tcW w:w="792" w:type="dxa"/>
+            <w:vAlign w:val="center"/>
+          </w:tcPr>
+          <w:p>
+            <w:pPr>
+              <w:jc w:val="center"/>
+              <w:rPr>
+                <w:rFonts w:ascii="Gurage Ethiopic Wookianos" w:hAnsi="Gurage Ethiopic Wookianos"/>
+                <w:sz w:val="48"/>
+                <w:szCs w:val="48"/>
+              </w:rPr>
+            </w:pPr>
+            <w:r>
+              <w:rPr>
+                <w:rFonts w:ascii="Gurage Ethiopic Wookianos" w:hAnsi="Gurage Ethiopic Wookianos"/>
+                <w:sz w:val="48"/>
+                <w:szCs w:val="48"/>
+              </w:rPr>
+              <w:t></w:t>
+            </w:r>
+          </w:p>
+        </w:tc>
+        <w:tc>
+          <w:tcPr>
+            <w:tcW w:w="793" w:type="dxa"/>
+            <w:vAlign w:val="center"/>
+          </w:tcPr>
+          <w:p>
+            <w:pPr>
+              <w:jc w:val="center"/>
+              <w:rPr>
+                <w:rFonts w:ascii="Gurage Ethiopic Wookianos" w:hAnsi="Gurage Ethiopic Wookianos"/>
+                <w:sz w:val="48"/>
+                <w:szCs w:val="48"/>
+              </w:rPr>
+            </w:pPr>
+            <w:r>
+              <w:rPr>
+                <w:rFonts w:ascii="Gurage Ethiopic Wookianos" w:hAnsi="Gurage Ethiopic Wookianos"/>
+                <w:sz w:val="48"/>
+                <w:szCs w:val="48"/>
+              </w:rPr>
+              <w:t></w:t>
+            </w:r>
+          </w:p>
+        </w:tc>
+        <w:tc>
+          <w:tcPr>
+            <w:tcW w:w="792" w:type="dxa"/>
+            <w:vAlign w:val="center"/>
+          </w:tcPr>
+          <w:p>
+            <w:pPr>
+              <w:jc w:val="center"/>
+              <w:rPr>
+                <w:rFonts w:ascii="Gurage Ethiopic Wookianos" w:hAnsi="Gurage Ethiopic Wookianos"/>
+                <w:sz w:val="48"/>
+                <w:szCs w:val="48"/>
+              </w:rPr>
+            </w:pPr>
+            <w:r>
+              <w:rPr>
+                <w:rFonts w:ascii="Gurage Ethiopic Wookianos" w:hAnsi="Gurage Ethiopic Wookianos"/>
+                <w:sz w:val="48"/>
+                <w:szCs w:val="48"/>
+              </w:rPr>
+              <w:t>ሗ</w:t>
+            </w:r>
+          </w:p>
+        </w:tc>
+        <w:tc>
+          <w:tcPr>
+            <w:tcW w:w="793" w:type="dxa"/>
+            <w:vAlign w:val="center"/>
+          </w:tcPr>
+          <w:p>
+            <w:pPr>
+              <w:jc w:val="center"/>
+              <w:rPr>
+                <w:rFonts w:ascii="Gurage Ethiopic Wookianos" w:hAnsi="Gurage Ethiopic Wookianos"/>
+                <w:sz w:val="48"/>
+                <w:szCs w:val="48"/>
+              </w:rPr>
+            </w:pPr>
+            <w:r>
+              <w:rPr>
+                <w:rFonts w:ascii="Gurage Ethiopic Wookianos" w:hAnsi="Gurage Ethiopic Wookianos"/>
+                <w:sz w:val="48"/>
+                <w:szCs w:val="48"/>
+              </w:rPr>
+              <w:t></w:t>
+            </w:r>
+          </w:p>
+        </w:tc>
+        <w:tc>
+          <w:tcPr>
+            <w:tcW w:w="793" w:type="dxa"/>
+            <w:vAlign w:val="center"/>
+          </w:tcPr>
+          <w:p>
+            <w:pPr>
+              <w:jc w:val="center"/>
+              <w:rPr>
+                <w:rFonts w:ascii="Gurage Ethiopic Wookianos" w:hAnsi="Gurage Ethiopic Wookianos"/>
+                <w:sz w:val="48"/>
+                <w:szCs w:val="48"/>
+              </w:rPr>
+            </w:pPr>
+            <w:r>
+              <w:rPr>
+                <w:rFonts w:ascii="Gurage Ethiopic Wookianos" w:hAnsi="Gurage Ethiopic Wookianos"/>
+                <w:sz w:val="48"/>
+                <w:szCs w:val="48"/>
+              </w:rPr>
+              <w:t></w:t>
+            </w:r>
+          </w:p>
+        </w:tc>
+      </w:tr>
+      <w:tr>
+        <w:tc>
+          <w:tcPr>
+            <w:tcW w:w="792" w:type="dxa"/>
+            <w:vAlign w:val="center"/>
+          </w:tcPr>
+          <w:p>
+            <w:pPr>
+              <w:jc w:val="center"/>
+              <w:rPr>
+                <w:rFonts w:ascii="Gurage Ethiopic Wookianos" w:hAnsi="Gurage Ethiopic Wookianos"/>
+                <w:sz w:val="48"/>
+                <w:szCs w:val="48"/>
+              </w:rPr>
+            </w:pPr>
+            <w:r>
+              <w:rPr>
+                <w:rFonts w:ascii="Gurage Ethiopic Wookianos" w:hAnsi="Gurage Ethiopic Wookianos"/>
+                <w:sz w:val="48"/>
+                <w:szCs w:val="48"/>
+              </w:rPr>
+              <w:t>ᎀ</w:t>
+            </w:r>
+          </w:p>
+        </w:tc>
+        <w:tc>
+          <w:tcPr>
+            <w:tcW w:w="793" w:type="dxa"/>
+            <w:vAlign w:val="center"/>
+          </w:tcPr>
+          <w:p>
+            <w:pPr>
+              <w:jc w:val="center"/>
+              <w:rPr>
+                <w:rFonts w:ascii="Gurage Ethiopic Wookianos" w:hAnsi="Gurage Ethiopic Wookianos"/>
+                <w:sz w:val="48"/>
+                <w:szCs w:val="48"/>
+              </w:rPr>
+            </w:pPr>
+            <w:r>
+              <w:rPr>
+                <w:rFonts w:ascii="Gurage Ethiopic Wookianos" w:hAnsi="Gurage Ethiopic Wookianos"/>
+                <w:sz w:val="48"/>
+                <w:szCs w:val="48"/>
+              </w:rPr>
+              <w:t>ᎁ</w:t>
+            </w:r>
+          </w:p>
+        </w:tc>
+        <w:tc>
+          <w:tcPr>
+            <w:tcW w:w="792" w:type="dxa"/>
+            <w:vAlign w:val="center"/>
+          </w:tcPr>
+          <w:p>
+            <w:pPr>
+              <w:jc w:val="center"/>
+              <w:rPr>
+                <w:rFonts w:ascii="Gurage Ethiopic Wookianos" w:hAnsi="Gurage Ethiopic Wookianos"/>
+                <w:sz w:val="48"/>
+                <w:szCs w:val="48"/>
+              </w:rPr>
+            </w:pPr>
+            <w:r>
+              <w:rPr>
+                <w:rFonts w:ascii="Gurage Ethiopic Wookianos" w:hAnsi="Gurage Ethiopic Wookianos"/>
+                <w:sz w:val="48"/>
+                <w:szCs w:val="48"/>
+              </w:rPr>
+              <w:t>ሟ</w:t>
+            </w:r>
+          </w:p>
+        </w:tc>
+        <w:tc>
+          <w:tcPr>
+            <w:tcW w:w="793" w:type="dxa"/>
+            <w:vAlign w:val="center"/>
+          </w:tcPr>
+          <w:p>
+            <w:pPr>
+              <w:jc w:val="center"/>
+              <w:rPr>
+                <w:rFonts w:ascii="Gurage Ethiopic Wookianos" w:hAnsi="Gurage Ethiopic Wookianos"/>
+                <w:sz w:val="48"/>
+                <w:szCs w:val="48"/>
+              </w:rPr>
+            </w:pPr>
+            <w:r>
+              <w:rPr>
+                <w:rFonts w:ascii="Gurage Ethiopic Wookianos" w:hAnsi="Gurage Ethiopic Wookianos"/>
+                <w:sz w:val="48"/>
+                <w:szCs w:val="48"/>
+              </w:rPr>
+              <w:t>ᎂ</w:t>
+            </w:r>
+          </w:p>
+        </w:tc>
+        <w:tc>
+          <w:tcPr>
+            <w:tcW w:w="793" w:type="dxa"/>
+            <w:vAlign w:val="center"/>
+          </w:tcPr>
+          <w:p>
+            <w:pPr>
+              <w:jc w:val="center"/>
+              <w:rPr>
+                <w:rFonts w:ascii="Gurage Ethiopic Wookianos" w:hAnsi="Gurage Ethiopic Wookianos"/>
+                <w:sz w:val="48"/>
+                <w:szCs w:val="48"/>
+              </w:rPr>
+            </w:pPr>
+            <w:r>
+              <w:rPr>
+                <w:rFonts w:ascii="Gurage Ethiopic Wookianos" w:hAnsi="Gurage Ethiopic Wookianos"/>
+                <w:sz w:val="48"/>
+                <w:szCs w:val="48"/>
+              </w:rPr>
+              <w:t>ᎃ</w:t>
+            </w:r>
+          </w:p>
+        </w:tc>
+      </w:tr>
+      <w:tr>
+        <w:tc>
+          <w:tcPr>
+            <w:tcW w:w="792" w:type="dxa"/>
+            <w:vAlign w:val="center"/>
+          </w:tcPr>
+          <w:p>
+            <w:pPr>
+              <w:jc w:val="center"/>
+              <w:rPr>
+                <w:rFonts w:ascii="Gurage Ethiopic Wookianos" w:hAnsi="Gurage Ethiopic Wookianos"/>
+                <w:sz w:val="48"/>
+                <w:szCs w:val="48"/>
+              </w:rPr>
+            </w:pPr>
+            <w:r>
+              <w:rPr>
+                <w:rFonts w:ascii="Gurage Ethiopic Wookianos" w:hAnsi="Gurage Ethiopic Wookianos"/>
+                <w:sz w:val="48"/>
+                <w:szCs w:val="48"/>
+              </w:rPr>
+              <w:t>ቈ</w:t>
+            </w:r>
+          </w:p>
+        </w:tc>
+        <w:tc>
+          <w:tcPr>
+            <w:tcW w:w="793" w:type="dxa"/>
+            <w:vAlign w:val="center"/>
+          </w:tcPr>
+          <w:p>
+            <w:pPr>
+              <w:jc w:val="center"/>
+              <w:rPr>
+                <w:rFonts w:ascii="Gurage Ethiopic Wookianos" w:hAnsi="Gurage Ethiopic Wookianos"/>
+                <w:sz w:val="48"/>
+                <w:szCs w:val="48"/>
+              </w:rPr>
+            </w:pPr>
+            <w:r>
+              <w:rPr>
+                <w:rFonts w:ascii="Gurage Ethiopic Wookianos" w:hAnsi="Gurage Ethiopic Wookianos"/>
+                <w:sz w:val="48"/>
+                <w:szCs w:val="48"/>
+              </w:rPr>
+              <w:t>ቊ</w:t>
+            </w:r>
+          </w:p>
+        </w:tc>
+        <w:tc>
+          <w:tcPr>
+            <w:tcW w:w="792" w:type="dxa"/>
+            <w:vAlign w:val="center"/>
+          </w:tcPr>
+          <w:p>
+            <w:pPr>
+              <w:jc w:val="center"/>
+              <w:rPr>
+                <w:rFonts w:ascii="Gurage Ethiopic Wookianos" w:hAnsi="Gurage Ethiopic Wookianos"/>
+                <w:sz w:val="48"/>
+                <w:szCs w:val="48"/>
+              </w:rPr>
+            </w:pPr>
+            <w:r>
+              <w:rPr>
+                <w:rFonts w:ascii="Gurage Ethiopic Wookianos" w:hAnsi="Gurage Ethiopic Wookianos"/>
+                <w:sz w:val="48"/>
+                <w:szCs w:val="48"/>
+              </w:rPr>
+              <w:t>ቋ</w:t>
+            </w:r>
+          </w:p>
+        </w:tc>
+        <w:tc>
+          <w:tcPr>
+            <w:tcW w:w="793" w:type="dxa"/>
+            <w:vAlign w:val="center"/>
+          </w:tcPr>
+          <w:p>
+            <w:pPr>
+              <w:jc w:val="center"/>
+              <w:rPr>
+                <w:rFonts w:ascii="Gurage Ethiopic Wookianos" w:hAnsi="Gurage Ethiopic Wookianos"/>
+                <w:sz w:val="48"/>
+                <w:szCs w:val="48"/>
+              </w:rPr>
+            </w:pPr>
+            <w:r>
+              <w:rPr>
+                <w:rFonts w:ascii="Gurage Ethiopic Wookianos" w:hAnsi="Gurage Ethiopic Wookianos"/>
+                <w:sz w:val="48"/>
+                <w:szCs w:val="48"/>
+              </w:rPr>
+              <w:t>ቌ</w:t>
+            </w:r>
+          </w:p>
+        </w:tc>
+        <w:tc>
+          <w:tcPr>
+            <w:tcW w:w="793" w:type="dxa"/>
+            <w:vAlign w:val="center"/>
+          </w:tcPr>
+          <w:p>
+            <w:pPr>
+              <w:jc w:val="center"/>
+              <w:rPr>
+                <w:rFonts w:ascii="Gurage Ethiopic Wookianos" w:hAnsi="Gurage Ethiopic Wookianos"/>
+                <w:sz w:val="48"/>
+                <w:szCs w:val="48"/>
+              </w:rPr>
+            </w:pPr>
+            <w:r>
+              <w:rPr>
+                <w:rFonts w:ascii="Gurage Ethiopic Wookianos" w:hAnsi="Gurage Ethiopic Wookianos"/>
+                <w:sz w:val="48"/>
+                <w:szCs w:val="48"/>
+              </w:rPr>
+              <w:t>ቍ</w:t>
+            </w:r>
+          </w:p>
+        </w:tc>
+      </w:tr>
+      <w:tr>
+        <w:tc>
+          <w:tcPr>
+            <w:tcW w:w="792" w:type="dxa"/>
+            <w:vAlign w:val="center"/>
+          </w:tcPr>
+          <w:p>
+            <w:pPr>
+              <w:jc w:val="center"/>
+              <w:rPr>
+                <w:rFonts w:ascii="Gurage Ethiopic Wookianos" w:hAnsi="Gurage Ethiopic Wookianos"/>
+                <w:sz w:val="48"/>
+                <w:szCs w:val="48"/>
+              </w:rPr>
+            </w:pPr>
+            <w:r>
+              <w:rPr>
+                <w:rFonts w:ascii="Gurage Ethiopic Wookianos" w:hAnsi="Gurage Ethiopic Wookianos"/>
+                <w:sz w:val="48"/>
+                <w:szCs w:val="48"/>
+              </w:rPr>
+              <w:t>ᎄ</w:t>
+            </w:r>
+          </w:p>
+        </w:tc>
+        <w:tc>
+          <w:tcPr>
+            <w:tcW w:w="793" w:type="dxa"/>
+            <w:vAlign w:val="center"/>
+          </w:tcPr>
+          <w:p>
+            <w:pPr>
+              <w:jc w:val="center"/>
+              <w:rPr>
+                <w:rFonts w:ascii="Gurage Ethiopic Wookianos" w:hAnsi="Gurage Ethiopic Wookianos"/>
+                <w:sz w:val="48"/>
+                <w:szCs w:val="48"/>
+              </w:rPr>
+            </w:pPr>
+            <w:r>
+              <w:rPr>
+                <w:rFonts w:ascii="Gurage Ethiopic Wookianos" w:hAnsi="Gurage Ethiopic Wookianos"/>
+                <w:sz w:val="48"/>
+                <w:szCs w:val="48"/>
+              </w:rPr>
+              <w:t>ᎅ</w:t>
+            </w:r>
+          </w:p>
+        </w:tc>
+        <w:tc>
+          <w:tcPr>
+            <w:tcW w:w="792" w:type="dxa"/>
+            <w:vAlign w:val="center"/>
+          </w:tcPr>
+          <w:p>
+            <w:pPr>
+              <w:jc w:val="center"/>
+              <w:rPr>
+                <w:rFonts w:ascii="Gurage Ethiopic Wookianos" w:hAnsi="Gurage Ethiopic Wookianos"/>
+                <w:sz w:val="48"/>
+                <w:szCs w:val="48"/>
+              </w:rPr>
+            </w:pPr>
+            <w:r>
+              <w:rPr>
+                <w:rFonts w:ascii="Gurage Ethiopic Wookianos" w:hAnsi="Gurage Ethiopic Wookianos"/>
+                <w:sz w:val="48"/>
+                <w:szCs w:val="48"/>
+              </w:rPr>
+              <w:t>ቧ</w:t>
+            </w:r>
+          </w:p>
+        </w:tc>
+        <w:tc>
+          <w:tcPr>
+            <w:tcW w:w="793" w:type="dxa"/>
+            <w:vAlign w:val="center"/>
+          </w:tcPr>
+          <w:p>
+            <w:pPr>
+              <w:jc w:val="center"/>
+              <w:rPr>
+                <w:rFonts w:ascii="Gurage Ethiopic Wookianos" w:hAnsi="Gurage Ethiopic Wookianos"/>
+                <w:sz w:val="48"/>
+                <w:szCs w:val="48"/>
+              </w:rPr>
+            </w:pPr>
+            <w:r>
+              <w:rPr>
+                <w:rFonts w:ascii="Gurage Ethiopic Wookianos" w:hAnsi="Gurage Ethiopic Wookianos"/>
+                <w:sz w:val="48"/>
+                <w:szCs w:val="48"/>
+              </w:rPr>
+              <w:t>ᎆ</w:t>
+            </w:r>
+          </w:p>
+        </w:tc>
+        <w:tc>
+          <w:tcPr>
+            <w:tcW w:w="793" w:type="dxa"/>
+            <w:vAlign w:val="center"/>
+          </w:tcPr>
+          <w:p>
+            <w:pPr>
+              <w:jc w:val="center"/>
+              <w:rPr>
+                <w:rFonts w:ascii="Gurage Ethiopic Wookianos" w:hAnsi="Gurage Ethiopic Wookianos"/>
+                <w:sz w:val="48"/>
+                <w:szCs w:val="48"/>
+              </w:rPr>
+            </w:pPr>
+            <w:r>
+              <w:rPr>
+                <w:rFonts w:ascii="Gurage Ethiopic Wookianos" w:hAnsi="Gurage Ethiopic Wookianos"/>
+                <w:sz w:val="48"/>
+                <w:szCs w:val="48"/>
+              </w:rPr>
+              <w:t>ᎇ</w:t>
+            </w:r>
+          </w:p>
+        </w:tc>
+      </w:tr>
+      <w:tr>
+        <w:tc>
+          <w:tcPr>
+            <w:tcW w:w="792" w:type="dxa"/>
+            <w:vAlign w:val="center"/>
+          </w:tcPr>
+          <w:p>
+            <w:pPr>
+              <w:jc w:val="center"/>
+              <w:rPr>
+                <w:rFonts w:ascii="Gurage Ethiopic Wookianos" w:hAnsi="Gurage Ethiopic Wookianos"/>
+                <w:sz w:val="48"/>
+                <w:szCs w:val="48"/>
+              </w:rPr>
+            </w:pPr>
+            <w:r>
+              <w:rPr>
+                <w:rFonts w:ascii="Gurage Ethiopic Wookianos" w:hAnsi="Gurage Ethiopic Wookianos"/>
+                <w:sz w:val="48"/>
+                <w:szCs w:val="48"/>
+              </w:rPr>
+              <w:t>ኰ</w:t>
+            </w:r>
+          </w:p>
+        </w:tc>
+        <w:tc>
+          <w:tcPr>
+            <w:tcW w:w="793" w:type="dxa"/>
+            <w:vAlign w:val="center"/>
+          </w:tcPr>
+          <w:p>
+            <w:pPr>
+              <w:jc w:val="center"/>
+              <w:rPr>
+                <w:rFonts w:ascii="Gurage Ethiopic Wookianos" w:hAnsi="Gurage Ethiopic Wookianos"/>
+                <w:sz w:val="48"/>
+                <w:szCs w:val="48"/>
+              </w:rPr>
+            </w:pPr>
+            <w:r>
+              <w:rPr>
+                <w:rFonts w:ascii="Gurage Ethiopic Wookianos" w:hAnsi="Gurage Ethiopic Wookianos"/>
+                <w:sz w:val="48"/>
+                <w:szCs w:val="48"/>
+              </w:rPr>
+              <w:t>ኲ</w:t>
+            </w:r>
+          </w:p>
+        </w:tc>
+        <w:tc>
+          <w:tcPr>
+            <w:tcW w:w="792" w:type="dxa"/>
+            <w:vAlign w:val="center"/>
+          </w:tcPr>
+          <w:p>
+            <w:pPr>
+              <w:jc w:val="center"/>
+              <w:rPr>
+                <w:rFonts w:ascii="Gurage Ethiopic Wookianos" w:hAnsi="Gurage Ethiopic Wookianos"/>
+                <w:sz w:val="48"/>
+                <w:szCs w:val="48"/>
+              </w:rPr>
+            </w:pPr>
+            <w:r>
+              <w:rPr>
+                <w:rFonts w:ascii="Gurage Ethiopic Wookianos" w:hAnsi="Gurage Ethiopic Wookianos"/>
+                <w:sz w:val="48"/>
+                <w:szCs w:val="48"/>
+              </w:rPr>
+              <w:t>ኳ</w:t>
+            </w:r>
+          </w:p>
+        </w:tc>
+        <w:tc>
+          <w:tcPr>
+            <w:tcW w:w="793" w:type="dxa"/>
+            <w:vAlign w:val="center"/>
+          </w:tcPr>
+          <w:p>
+            <w:pPr>
+              <w:jc w:val="center"/>
+              <w:rPr>
+                <w:rFonts w:ascii="Gurage Ethiopic Wookianos" w:hAnsi="Gurage Ethiopic Wookianos"/>
+                <w:sz w:val="48"/>
+                <w:szCs w:val="48"/>
+              </w:rPr>
+            </w:pPr>
+            <w:r>
+              <w:rPr>
+                <w:rFonts w:ascii="Gurage Ethiopic Wookianos" w:hAnsi="Gurage Ethiopic Wookianos"/>
+                <w:sz w:val="48"/>
+                <w:szCs w:val="48"/>
+              </w:rPr>
+              <w:t>ኴ</w:t>
+            </w:r>
+          </w:p>
+        </w:tc>
+        <w:tc>
+          <w:tcPr>
+            <w:tcW w:w="793" w:type="dxa"/>
+            <w:vAlign w:val="center"/>
+          </w:tcPr>
+          <w:p>
+            <w:pPr>
+              <w:jc w:val="center"/>
+              <w:rPr>
+                <w:rFonts w:ascii="Gurage Ethiopic Wookianos" w:hAnsi="Gurage Ethiopic Wookianos"/>
+                <w:sz w:val="48"/>
+                <w:szCs w:val="48"/>
+              </w:rPr>
+            </w:pPr>
+            <w:r>
+              <w:rPr>
+                <w:rFonts w:ascii="Gurage Ethiopic Wookianos" w:hAnsi="Gurage Ethiopic Wookianos"/>
+                <w:sz w:val="48"/>
+                <w:szCs w:val="48"/>
+              </w:rPr>
+              <w:t>ኵ</w:t>
+            </w:r>
+          </w:p>
+        </w:tc>
+      </w:tr>
+      <w:tr>
+        <w:tc>
+          <w:tcPr>
+            <w:tcW w:w="792" w:type="dxa"/>
+            <w:vAlign w:val="center"/>
+          </w:tcPr>
+          <w:p>
+            <w:pPr>
+              <w:jc w:val="center"/>
+              <w:rPr>
+                <w:rFonts w:ascii="Gurage Ethiopic Wookianos" w:hAnsi="Gurage Ethiopic Wookianos"/>
+                <w:sz w:val="48"/>
+                <w:szCs w:val="48"/>
+              </w:rPr>
+            </w:pPr>
+            <w:r>
+              <w:rPr>
+                <w:rFonts w:ascii="Gurage Ethiopic Wookianos" w:hAnsi="Gurage Ethiopic Wookianos"/>
+                <w:sz w:val="48"/>
+                <w:szCs w:val="48"/>
+              </w:rPr>
+              <w:t>ጐ</w:t>
+            </w:r>
+          </w:p>
+        </w:tc>
+        <w:tc>
+          <w:tcPr>
+            <w:tcW w:w="793" w:type="dxa"/>
+            <w:vAlign w:val="center"/>
+          </w:tcPr>
+          <w:p>
+            <w:pPr>
+              <w:jc w:val="center"/>
+              <w:rPr>
+                <w:rFonts w:ascii="Gurage Ethiopic Wookianos" w:hAnsi="Gurage Ethiopic Wookianos"/>
+                <w:sz w:val="48"/>
+                <w:szCs w:val="48"/>
+              </w:rPr>
+            </w:pPr>
+            <w:r>
+              <w:rPr>
+                <w:rFonts w:ascii="Gurage Ethiopic Wookianos" w:hAnsi="Gurage Ethiopic Wookianos"/>
+                <w:sz w:val="48"/>
+                <w:szCs w:val="48"/>
+              </w:rPr>
+              <w:t>ጒ</w:t>
+            </w:r>
+          </w:p>
+        </w:tc>
+        <w:tc>
+          <w:tcPr>
+            <w:tcW w:w="792" w:type="dxa"/>
+            <w:vAlign w:val="center"/>
+          </w:tcPr>
+          <w:p>
+            <w:pPr>
+              <w:jc w:val="center"/>
+              <w:rPr>
+                <w:rFonts w:ascii="Gurage Ethiopic Wookianos" w:hAnsi="Gurage Ethiopic Wookianos"/>
+                <w:sz w:val="48"/>
+                <w:szCs w:val="48"/>
+              </w:rPr>
+            </w:pPr>
+            <w:r>
+              <w:rPr>
+                <w:rFonts w:ascii="Gurage Ethiopic Wookianos" w:hAnsi="Gurage Ethiopic Wookianos"/>
+                <w:sz w:val="48"/>
+                <w:szCs w:val="48"/>
+              </w:rPr>
+              <w:t>ጓ</w:t>
+            </w:r>
+          </w:p>
+        </w:tc>
+        <w:tc>
+          <w:tcPr>
+            <w:tcW w:w="793" w:type="dxa"/>
+            <w:vAlign w:val="center"/>
+          </w:tcPr>
+          <w:p>
+            <w:pPr>
+              <w:jc w:val="center"/>
+              <w:rPr>
+                <w:rFonts w:ascii="Gurage Ethiopic Wookianos" w:hAnsi="Gurage Ethiopic Wookianos"/>
+                <w:sz w:val="48"/>
+                <w:szCs w:val="48"/>
+              </w:rPr>
+            </w:pPr>
+            <w:r>
+              <w:rPr>
+                <w:rFonts w:ascii="Gurage Ethiopic Wookianos" w:hAnsi="Gurage Ethiopic Wookianos"/>
+                <w:sz w:val="48"/>
+                <w:szCs w:val="48"/>
+              </w:rPr>
+              <w:t>ጔ</w:t>
+            </w:r>
+          </w:p>
+        </w:tc>
+        <w:tc>
+          <w:tcPr>
+            <w:tcW w:w="793" w:type="dxa"/>
+            <w:vAlign w:val="center"/>
+          </w:tcPr>
+          <w:p>
+            <w:pPr>
+              <w:jc w:val="center"/>
+              <w:rPr>
+                <w:rFonts w:ascii="Gurage Ethiopic Wookianos" w:hAnsi="Gurage Ethiopic Wookianos"/>
+                <w:sz w:val="48"/>
+                <w:szCs w:val="48"/>
+              </w:rPr>
+            </w:pPr>
+            <w:r>
+              <w:rPr>
+                <w:rFonts w:ascii="Gurage Ethiopic Wookianos" w:hAnsi="Gurage Ethiopic Wookianos"/>
+                <w:sz w:val="48"/>
+                <w:szCs w:val="48"/>
+              </w:rPr>
+              <w:t>ጕ</w:t>
+            </w:r>
+          </w:p>
+        </w:tc>
+      </w:tr>
+      <w:tr>
+        <w:tc>
+          <w:tcPr>
+            <w:tcW w:w="792" w:type="dxa"/>
+            <w:vAlign w:val="center"/>
+          </w:tcPr>
+          <w:p>
+            <w:pPr>
+              <w:jc w:val="center"/>
+              <w:rPr>
+                <w:rFonts w:ascii="Gurage Ethiopic Wookianos" w:hAnsi="Gurage Ethiopic Wookianos"/>
+                <w:sz w:val="48"/>
+                <w:szCs w:val="48"/>
+              </w:rPr>
+            </w:pPr>
+            <w:r>
+              <w:rPr>
+                <w:rFonts w:ascii="Gurage Ethiopic Wookianos" w:hAnsi="Gurage Ethiopic Wookianos"/>
+                <w:sz w:val="48"/>
+                <w:szCs w:val="48"/>
+              </w:rPr>
+              <w:t>ᎈ</w:t>
+            </w:r>
+          </w:p>
+        </w:tc>
+        <w:tc>
+          <w:tcPr>
+            <w:tcW w:w="793" w:type="dxa"/>
+            <w:vAlign w:val="center"/>
+          </w:tcPr>
+          <w:p>
+            <w:pPr>
+              <w:jc w:val="center"/>
+              <w:rPr>
+                <w:rFonts w:ascii="Gurage Ethiopic Wookianos" w:hAnsi="Gurage Ethiopic Wookianos"/>
+                <w:sz w:val="48"/>
+                <w:szCs w:val="48"/>
+              </w:rPr>
+            </w:pPr>
+            <w:r>
+              <w:rPr>
+                <w:rFonts w:ascii="Gurage Ethiopic Wookianos" w:hAnsi="Gurage Ethiopic Wookianos"/>
+                <w:sz w:val="48"/>
+                <w:szCs w:val="48"/>
+              </w:rPr>
+              <w:t>ᎉ</w:t>
+            </w:r>
+          </w:p>
+        </w:tc>
+        <w:tc>
+          <w:tcPr>
+            <w:tcW w:w="792" w:type="dxa"/>
+            <w:vAlign w:val="center"/>
+          </w:tcPr>
+          <w:p>
+            <w:pPr>
+              <w:jc w:val="center"/>
+              <w:rPr>
+                <w:rFonts w:ascii="Gurage Ethiopic Wookianos" w:hAnsi="Gurage Ethiopic Wookianos"/>
+                <w:sz w:val="48"/>
+                <w:szCs w:val="48"/>
+              </w:rPr>
+            </w:pPr>
+            <w:r>
+              <w:rPr>
+                <w:rFonts w:ascii="Gurage Ethiopic Wookianos" w:hAnsi="Gurage Ethiopic Wookianos"/>
+                <w:sz w:val="48"/>
+                <w:szCs w:val="48"/>
+              </w:rPr>
+              <w:t>ፏ</w:t>
+            </w:r>
+          </w:p>
+        </w:tc>
+        <w:tc>
+          <w:tcPr>
+            <w:tcW w:w="793" w:type="dxa"/>
+            <w:vAlign w:val="center"/>
+          </w:tcPr>
+          <w:p>
+            <w:pPr>
+              <w:jc w:val="center"/>
+              <w:rPr>
+                <w:rFonts w:ascii="Gurage Ethiopic Wookianos" w:hAnsi="Gurage Ethiopic Wookianos"/>
+                <w:sz w:val="48"/>
+                <w:szCs w:val="48"/>
+              </w:rPr>
+            </w:pPr>
+            <w:r>
+              <w:rPr>
+                <w:rFonts w:ascii="Gurage Ethiopic Wookianos" w:hAnsi="Gurage Ethiopic Wookianos"/>
+                <w:sz w:val="48"/>
+                <w:szCs w:val="48"/>
+              </w:rPr>
+              <w:t>ᎊ</w:t>
+            </w:r>
+          </w:p>
+        </w:tc>
+        <w:tc>
+          <w:tcPr>
+            <w:tcW w:w="793" w:type="dxa"/>
+            <w:vAlign w:val="center"/>
+          </w:tcPr>
+          <w:p>
+            <w:pPr>
+              <w:jc w:val="center"/>
+              <w:rPr>
+                <w:rFonts w:ascii="Gurage Ethiopic Wookianos" w:hAnsi="Gurage Ethiopic Wookianos"/>
+                <w:sz w:val="48"/>
+                <w:szCs w:val="48"/>
+              </w:rPr>
+            </w:pPr>
+            <w:r>
+              <w:rPr>
+                <w:rFonts w:ascii="Gurage Ethiopic Wookianos" w:hAnsi="Gurage Ethiopic Wookianos"/>
+                <w:sz w:val="48"/>
+                <w:szCs w:val="48"/>
+              </w:rPr>
+              <w:t>ᎋ</w:t>
+            </w:r>
+          </w:p>
+        </w:tc>
+      </w:tr>
+      <w:tr>
+        <w:tc>
+          <w:tcPr>
+            <w:tcW w:w="792" w:type="dxa"/>
+            <w:vAlign w:val="center"/>
+          </w:tcPr>
+          <w:p>
+            <w:pPr>
+              <w:jc w:val="center"/>
+              <w:rPr>
+                <w:rFonts w:ascii="Gurage Ethiopic Wookianos" w:hAnsi="Gurage Ethiopic Wookianos"/>
+                <w:sz w:val="48"/>
+                <w:szCs w:val="48"/>
+              </w:rPr>
+            </w:pPr>
+            <w:r>
+              <w:rPr>
+                <w:rFonts w:ascii="Gurage Ethiopic Wookianos" w:hAnsi="Gurage Ethiopic Wookianos"/>
+                <w:sz w:val="48"/>
+                <w:szCs w:val="48"/>
+              </w:rPr>
+              <w:t>ᎌ</w:t>
+            </w:r>
+          </w:p>
+        </w:tc>
+        <w:tc>
+          <w:tcPr>
+            <w:tcW w:w="793" w:type="dxa"/>
+            <w:vAlign w:val="center"/>
+          </w:tcPr>
+          <w:p>
+            <w:pPr>
+              <w:jc w:val="center"/>
+              <w:rPr>
+                <w:rFonts w:ascii="Gurage Ethiopic Wookianos" w:hAnsi="Gurage Ethiopic Wookianos"/>
+                <w:sz w:val="48"/>
+                <w:szCs w:val="48"/>
+              </w:rPr>
+            </w:pPr>
+            <w:r>
+              <w:rPr>
+                <w:rFonts w:ascii="Gurage Ethiopic Wookianos" w:hAnsi="Gurage Ethiopic Wookianos"/>
+                <w:sz w:val="48"/>
+                <w:szCs w:val="48"/>
+              </w:rPr>
+              <w:t>ᎍ</w:t>
+            </w:r>
+          </w:p>
+        </w:tc>
+        <w:tc>
+          <w:tcPr>
+            <w:tcW w:w="792" w:type="dxa"/>
+            <w:vAlign w:val="center"/>
+          </w:tcPr>
+          <w:p>
+            <w:pPr>
+              <w:jc w:val="center"/>
+              <w:rPr>
+                <w:rFonts w:ascii="Gurage Ethiopic Wookianos" w:hAnsi="Gurage Ethiopic Wookianos"/>
+                <w:sz w:val="48"/>
+                <w:szCs w:val="48"/>
+              </w:rPr>
+            </w:pPr>
+            <w:r>
+              <w:rPr>
+                <w:rFonts w:ascii="Gurage Ethiopic Wookianos" w:hAnsi="Gurage Ethiopic Wookianos"/>
+                <w:sz w:val="48"/>
+                <w:szCs w:val="48"/>
+              </w:rPr>
+              <w:t>ፗ</w:t>
+            </w:r>
+          </w:p>
+        </w:tc>
+        <w:tc>
+          <w:tcPr>
+            <w:tcW w:w="793" w:type="dxa"/>
+            <w:vAlign w:val="center"/>
+          </w:tcPr>
+          <w:p>
+            <w:pPr>
+              <w:jc w:val="center"/>
+              <w:rPr>
+                <w:rFonts w:ascii="Gurage Ethiopic Wookianos" w:hAnsi="Gurage Ethiopic Wookianos"/>
+                <w:sz w:val="48"/>
+                <w:szCs w:val="48"/>
+              </w:rPr>
+            </w:pPr>
+            <w:r>
+              <w:rPr>
+                <w:rFonts w:ascii="Gurage Ethiopic Wookianos" w:hAnsi="Gurage Ethiopic Wookianos"/>
+                <w:sz w:val="48"/>
+                <w:szCs w:val="48"/>
+              </w:rPr>
+              <w:t>ᎎ</w:t>
+            </w:r>
+          </w:p>
+        </w:tc>
+        <w:tc>
+          <w:tcPr>
+            <w:tcW w:w="793" w:type="dxa"/>
+            <w:vAlign w:val="center"/>
+          </w:tcPr>
+          <w:p>
+            <w:pPr>
+              <w:jc w:val="center"/>
+              <w:rPr>
+                <w:rFonts w:ascii="Gurage Ethiopic Wookianos" w:hAnsi="Gurage Ethiopic Wookianos"/>
+                <w:sz w:val="48"/>
+                <w:szCs w:val="48"/>
+              </w:rPr>
+            </w:pPr>
+            <w:r>
+              <w:rPr>
+                <w:rFonts w:ascii="Gurage Ethiopic Wookianos" w:hAnsi="Gurage Ethiopic Wookianos"/>
+                <w:sz w:val="48"/>
+                <w:szCs w:val="48"/>
+              </w:rPr>
+              <w:t>ᎏ</w:t>
+            </w:r>
+          </w:p>
+        </w:tc>
+      </w:tr>
+    </w:tbl>
+    <w:p/>
+    <w:p>
+      <w:pPr>
+        <w:rPr>
+          <w:rFonts w:asciiTheme="majorHAnsi" w:hAnsiTheme="majorHAnsi" w:cstheme="majorHAnsi"/>
+          <w:sz w:val="48"/>
+          <w:szCs w:val="48"/>
+          <w:u w:val="single"/>
+        </w:rPr>
+      </w:pPr>
+    </w:p>
+    <w:p>
+      <w:pPr>
+        <w:rPr>
+          <w:rFonts w:asciiTheme="majorHAnsi" w:hAnsiTheme="majorHAnsi" w:cstheme="majorHAnsi"/>
+          <w:sz w:val="48"/>
+          <w:szCs w:val="48"/>
+          <w:u w:val="single"/>
+        </w:rPr>
+      </w:pPr>
+    </w:p>
+    <w:p>
+      <w:pPr>
+        <w:rPr>
+          <w:rFonts w:asciiTheme="majorHAnsi" w:hAnsiTheme="majorHAnsi" w:cstheme="majorHAnsi"/>
+          <w:sz w:val="48"/>
+          <w:szCs w:val="48"/>
+          <w:u w:val="single"/>
+        </w:rPr>
+      </w:pPr>
+    </w:p>
+    <w:p>
+      <w:pPr>
+        <w:rPr>
+          <w:rFonts w:asciiTheme="majorHAnsi" w:hAnsiTheme="majorHAnsi" w:cstheme="majorHAnsi"/>
+          <w:sz w:val="48"/>
+          <w:szCs w:val="48"/>
+          <w:u w:val="single"/>
+        </w:rPr>
+      </w:pPr>
+    </w:p>
     <w:p>
       <w:pPr>
         <w:rPr>
@@ -5057,6 +6359,106 @@
           <w:u w:val="single"/>
         </w:rPr>
       </w:pPr>
+    </w:p>
+    <w:p>
+      <w:pPr>
+        <w:rPr>
+          <w:rFonts w:asciiTheme="majorHAnsi" w:hAnsiTheme="majorHAnsi" w:cstheme="majorHAnsi"/>
+          <w:sz w:val="48"/>
+          <w:szCs w:val="48"/>
+          <w:u w:val="single"/>
+        </w:rPr>
+      </w:pPr>
+    </w:p>
+    <w:p>
+      <w:pPr>
+        <w:rPr>
+          <w:rFonts w:asciiTheme="majorHAnsi" w:hAnsiTheme="majorHAnsi" w:cstheme="majorHAnsi"/>
+          <w:sz w:val="48"/>
+          <w:szCs w:val="48"/>
+          <w:u w:val="single"/>
+        </w:rPr>
+      </w:pPr>
+    </w:p>
+    <w:p>
+      <w:pPr>
+        <w:rPr>
+          <w:rFonts w:asciiTheme="majorHAnsi" w:hAnsiTheme="majorHAnsi" w:cstheme="majorHAnsi"/>
+          <w:sz w:val="48"/>
+          <w:szCs w:val="48"/>
+          <w:u w:val="single"/>
+        </w:rPr>
+      </w:pPr>
+    </w:p>
+    <w:p>
+      <w:pPr>
+        <w:rPr>
+          <w:rFonts w:asciiTheme="majorHAnsi" w:hAnsiTheme="majorHAnsi" w:cstheme="majorHAnsi"/>
+          <w:sz w:val="48"/>
+          <w:szCs w:val="48"/>
+          <w:u w:val="single"/>
+        </w:rPr>
+      </w:pPr>
+    </w:p>
+    <w:p>
+      <w:pPr>
+        <w:rPr>
+          <w:rFonts w:asciiTheme="majorHAnsi" w:hAnsiTheme="majorHAnsi" w:cstheme="majorHAnsi"/>
+          <w:sz w:val="48"/>
+          <w:szCs w:val="48"/>
+          <w:u w:val="single"/>
+        </w:rPr>
+      </w:pPr>
+    </w:p>
+    <w:p>
+      <w:pPr>
+        <w:rPr>
+          <w:rFonts w:asciiTheme="majorHAnsi" w:hAnsiTheme="majorHAnsi" w:cstheme="majorHAnsi"/>
+          <w:sz w:val="48"/>
+          <w:szCs w:val="48"/>
+          <w:u w:val="single"/>
+        </w:rPr>
+      </w:pPr>
+    </w:p>
+    <w:p>
+      <w:pPr>
+        <w:rPr>
+          <w:rFonts w:asciiTheme="majorHAnsi" w:hAnsiTheme="majorHAnsi" w:cstheme="majorHAnsi"/>
+          <w:sz w:val="48"/>
+          <w:szCs w:val="48"/>
+          <w:u w:val="single"/>
+        </w:rPr>
+      </w:pPr>
+    </w:p>
+    <w:p>
+      <w:pPr>
+        <w:rPr>
+          <w:rFonts w:asciiTheme="majorHAnsi" w:hAnsiTheme="majorHAnsi" w:cstheme="majorHAnsi"/>
+          <w:sz w:val="48"/>
+          <w:szCs w:val="48"/>
+          <w:u w:val="single"/>
+        </w:rPr>
+      </w:pPr>
+    </w:p>
+    <w:p>
+      <w:pPr>
+        <w:rPr>
+          <w:rFonts w:asciiTheme="majorHAnsi" w:hAnsiTheme="majorHAnsi" w:cstheme="majorHAnsi"/>
+          <w:sz w:val="48"/>
+          <w:szCs w:val="48"/>
+          <w:u w:val="single"/>
+        </w:rPr>
+      </w:pPr>
+    </w:p>
+    <w:p>
+      <w:pPr>
+        <w:rPr>
+          <w:rFonts w:asciiTheme="majorHAnsi" w:hAnsiTheme="majorHAnsi" w:cstheme="majorHAnsi"/>
+          <w:sz w:val="48"/>
+          <w:szCs w:val="48"/>
+          <w:u w:val="single"/>
+        </w:rPr>
+      </w:pPr>
       <w:r>
         <w:rPr>
           <w:rFonts w:asciiTheme="majorHAnsi" w:hAnsiTheme="majorHAnsi" w:cstheme="majorHAnsi"/>
@@ -5064,7 +6466,6 @@
           <w:szCs w:val="48"/>
           <w:u w:val="single"/>
         </w:rPr>
-        <w:lastRenderedPageBreak/>
         <w:t xml:space="preserve">Gurage </w:t>
       </w:r>
       <w:r>
@@ -5310,8 +6711,6 @@
           <w:rFonts w:ascii="Gurage Noto Serif Ethiopic" w:hAnsi="Gurage Noto Serif Ethiopic"/>
         </w:rPr>
       </w:pPr>
-      <w:bookmarkStart w:id="0" w:name="_GoBack"/>
-      <w:bookmarkEnd w:id="0"/>
     </w:p>
     <w:tbl>
       <w:tblPr>
@@ -6317,7 +7716,7 @@
 </file>
 
 <file path=word/styles.xml><?xml version="1.0" encoding="utf-8"?>
-<w:styles xmlns:mc="http://schemas.openxmlformats.org/markup-compatibility/2006" xmlns:r="http://schemas.openxmlformats.org/officeDocument/2006/relationships" xmlns:w="http://schemas.openxmlformats.org/wordprocessingml/2006/main" xmlns:w14="http://schemas.microsoft.com/office/word/2010/wordml" xmlns:w15="http://schemas.microsoft.com/office/word/2012/wordml" xmlns:w16cid="http://schemas.microsoft.com/office/word/2016/wordml/cid" xmlns:w16se="http://schemas.microsoft.com/office/word/2015/wordml/symex" mc:Ignorable="w14 w15 w16se w16cid">
+<w:styles xmlns:mc="http://schemas.openxmlformats.org/markup-compatibility/2006" xmlns:r="http://schemas.openxmlformats.org/officeDocument/2006/relationships" xmlns:w="http://schemas.openxmlformats.org/wordprocessingml/2006/main" xmlns:w14="http://schemas.microsoft.com/office/word/2010/wordml" xmlns:w15="http://schemas.microsoft.com/office/word/2012/wordml" xmlns:w16cex="http://schemas.microsoft.com/office/word/2018/wordml/cex" xmlns:w16cid="http://schemas.microsoft.com/office/word/2016/wordml/cid" xmlns:w16="http://schemas.microsoft.com/office/word/2018/wordml" xmlns:w16se="http://schemas.microsoft.com/office/word/2015/wordml/symex" mc:Ignorable="w14 w15 w16se w16cid w16 w16cex">
   <w:docDefaults>
     <w:rPrDefault>
       <w:rPr>
@@ -6329,7 +7728,7 @@
     </w:rPrDefault>
     <w:pPrDefault/>
   </w:docDefaults>
-  <w:latentStyles w:defLockedState="0" w:defUIPriority="99" w:defSemiHidden="0" w:defUnhideWhenUsed="0" w:defQFormat="0" w:count="375">
+  <w:latentStyles w:defLockedState="0" w:defUIPriority="99" w:defSemiHidden="0" w:defUnhideWhenUsed="0" w:defQFormat="0" w:count="376">
     <w:lsdException w:name="Normal" w:uiPriority="0" w:qFormat="1"/>
     <w:lsdException w:name="heading 1" w:uiPriority="9" w:qFormat="1"/>
     <w:lsdException w:name="heading 2" w:semiHidden="1" w:uiPriority="9" w:unhideWhenUsed="1" w:qFormat="1"/>
@@ -6705,6 +8104,7 @@
     <w:lsdException w:name="Smart Hyperlink" w:semiHidden="1" w:unhideWhenUsed="1"/>
     <w:lsdException w:name="Hashtag" w:semiHidden="1" w:unhideWhenUsed="1"/>
     <w:lsdException w:name="Unresolved Mention" w:semiHidden="1" w:unhideWhenUsed="1"/>
+    <w:lsdException w:name="Smart Link" w:semiHidden="1" w:unhideWhenUsed="1"/>
   </w:latentStyles>
   <w:style w:type="paragraph" w:default="1" w:styleId="Normal">
     <w:name w:val="Normal"/>

</xml_diff>